<commit_message>
Correct Lab8 and add Lab9
</commit_message>
<xml_diff>
--- a/Word/Lab8.docx
+++ b/Word/Lab8.docx
@@ -4,6 +4,428 @@
   <w:body>
     <w:sdt>
       <w:sdtPr>
+        <w:id w:val="87586060"/>
+        <w:docPartObj>
+          <w:docPartGallery w:val="Cover Pages"/>
+          <w:docPartUnique/>
+        </w:docPartObj>
+      </w:sdtPr>
+      <w:sdtContent>
+        <w:p>
+          <w:r>
+            <w:rPr>
+              <w:noProof/>
+            </w:rPr>
+            <mc:AlternateContent>
+              <mc:Choice Requires="wps">
+                <w:drawing>
+                  <wp:anchor distT="0" distB="0" distL="114300" distR="114300" simplePos="0" relativeHeight="251665408" behindDoc="0" locked="0" layoutInCell="1" allowOverlap="1" wp14:anchorId="065A1555" wp14:editId="0EF5A0CE">
+                    <wp:simplePos x="0" y="0"/>
+                    <wp:positionH relativeFrom="page">
+                      <wp:posOffset>1750060</wp:posOffset>
+                    </wp:positionH>
+                    <wp:positionV relativeFrom="page">
+                      <wp:posOffset>725170</wp:posOffset>
+                    </wp:positionV>
+                    <wp:extent cx="3660775" cy="3651250"/>
+                    <wp:effectExtent l="0" t="0" r="10160" b="7620"/>
+                    <wp:wrapSquare wrapText="bothSides"/>
+                    <wp:docPr id="111" name="Текстовое поле 111"/>
+                    <wp:cNvGraphicFramePr/>
+                    <a:graphic xmlns:a="http://schemas.openxmlformats.org/drawingml/2006/main">
+                      <a:graphicData uri="http://schemas.microsoft.com/office/word/2010/wordprocessingShape">
+                        <wps:wsp>
+                          <wps:cNvSpPr txBox="1"/>
+                          <wps:spPr>
+                            <a:xfrm>
+                              <a:off x="0" y="0"/>
+                              <a:ext cx="3660775" cy="3651250"/>
+                            </a:xfrm>
+                            <a:prstGeom prst="rect">
+                              <a:avLst/>
+                            </a:prstGeom>
+                            <a:noFill/>
+                            <a:ln w="6350">
+                              <a:noFill/>
+                            </a:ln>
+                            <a:effectLst/>
+                          </wps:spPr>
+                          <wps:style>
+                            <a:lnRef idx="0">
+                              <a:schemeClr val="accent1"/>
+                            </a:lnRef>
+                            <a:fillRef idx="0">
+                              <a:schemeClr val="accent1"/>
+                            </a:fillRef>
+                            <a:effectRef idx="0">
+                              <a:schemeClr val="accent1"/>
+                            </a:effectRef>
+                            <a:fontRef idx="minor">
+                              <a:schemeClr val="dk1"/>
+                            </a:fontRef>
+                          </wps:style>
+                          <wps:txbx>
+                            <w:txbxContent>
+                              <w:p>
+                                <w:pPr>
+                                  <w:pStyle w:val="1"/>
+                                  <w:spacing w:before="160" w:after="360"/>
+                                  <w:ind w:right="1984"/>
+                                  <w:jc w:val="center"/>
+                                  <w:rPr>
+                                    <w:sz w:val="52"/>
+                                    <w:szCs w:val="52"/>
+                                  </w:rPr>
+                                </w:pPr>
+                                <w:r>
+                                  <w:rPr>
+                                    <w:sz w:val="52"/>
+                                    <w:szCs w:val="52"/>
+                                  </w:rPr>
+                                  <w:t>Лабораторная работа №8</w:t>
+                                </w:r>
+                                <w:r>
+                                  <w:rPr>
+                                    <w:sz w:val="52"/>
+                                    <w:szCs w:val="52"/>
+                                  </w:rPr>
+                                  <w:t xml:space="preserve">. </w:t>
+                                </w:r>
+                                <w:r>
+                                  <w:rPr>
+                                    <w:sz w:val="52"/>
+                                    <w:szCs w:val="52"/>
+                                  </w:rPr>
+                                  <w:t>Вариант 6.</w:t>
+                                </w:r>
+                              </w:p>
+                              <w:p>
+                                <w:pPr>
+                                  <w:pStyle w:val="1"/>
+                                  <w:spacing w:before="160" w:after="360"/>
+                                  <w:ind w:right="1984"/>
+                                  <w:jc w:val="center"/>
+                                  <w:rPr>
+                                    <w:sz w:val="52"/>
+                                    <w:szCs w:val="52"/>
+                                  </w:rPr>
+                                </w:pPr>
+                                <w:r>
+                                  <w:rPr>
+                                    <w:sz w:val="52"/>
+                                    <w:szCs w:val="52"/>
+                                  </w:rPr>
+                                  <w:t>Гайдарь Максим. 221-373.</w:t>
+                                </w:r>
+                              </w:p>
+                              <w:p>
+                                <w:pPr>
+                                  <w:pStyle w:val="af3"/>
+                                  <w:jc w:val="right"/>
+                                  <w:rPr>
+                                    <w:caps/>
+                                    <w:color w:val="323E4F" w:themeColor="text2" w:themeShade="BF"/>
+                                    <w:sz w:val="40"/>
+                                    <w:szCs w:val="40"/>
+                                  </w:rPr>
+                                </w:pPr>
+                              </w:p>
+                              <w:p/>
+                              <w:p>
+                                <w:pPr>
+                                  <w:pStyle w:val="af3"/>
+                                  <w:jc w:val="center"/>
+                                  <w:rPr>
+                                    <w:caps/>
+                                    <w:color w:val="323E4F" w:themeColor="text2" w:themeShade="BF"/>
+                                    <w:sz w:val="40"/>
+                                    <w:szCs w:val="40"/>
+                                  </w:rPr>
+                                </w:pPr>
+                              </w:p>
+                            </w:txbxContent>
+                          </wps:txbx>
+                          <wps:bodyPr rot="0" spcFirstLastPara="0" vertOverflow="overflow" horzOverflow="overflow" vert="horz" wrap="square" lIns="0" tIns="0" rIns="0" bIns="0" numCol="1" spcCol="0" rtlCol="0" fromWordArt="0" anchor="b" anchorCtr="0" forceAA="0" compatLnSpc="1">
+                            <a:prstTxWarp prst="textNoShape">
+                              <a:avLst/>
+                            </a:prstTxWarp>
+                            <a:spAutoFit/>
+                          </wps:bodyPr>
+                        </wps:wsp>
+                      </a:graphicData>
+                    </a:graphic>
+                    <wp14:sizeRelH relativeFrom="page">
+                      <wp14:pctWidth>73400</wp14:pctWidth>
+                    </wp14:sizeRelH>
+                    <wp14:sizeRelV relativeFrom="page">
+                      <wp14:pctHeight>36300</wp14:pctHeight>
+                    </wp14:sizeRelV>
+                  </wp:anchor>
+                </w:drawing>
+              </mc:Choice>
+              <mc:Fallback>
+                <w:pict>
+                  <v:shapetype w14:anchorId="065A1555" id="_x0000_t202" coordsize="21600,21600" o:spt="202" path="m,l,21600r21600,l21600,xe">
+                    <v:stroke joinstyle="miter"/>
+                    <v:path gradientshapeok="t" o:connecttype="rect"/>
+                  </v:shapetype>
+                  <v:shape id="Текстовое поле 111" o:spid="_x0000_s1026" type="#_x0000_t202" style="position:absolute;margin-left:137.8pt;margin-top:57.1pt;width:288.25pt;height:287.5pt;z-index:251665408;visibility:visible;mso-wrap-style:square;mso-width-percent:734;mso-height-percent:363;mso-wrap-distance-left:9pt;mso-wrap-distance-top:0;mso-wrap-distance-right:9pt;mso-wrap-distance-bottom:0;mso-position-horizontal:absolute;mso-position-horizontal-relative:page;mso-position-vertical:absolute;mso-position-vertical-relative:page;mso-width-percent:734;mso-height-percent:363;mso-width-relative:page;mso-height-relative:page;v-text-anchor:bottom" o:gfxdata="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" filled="f" stroked="f" strokeweight=".5pt">
+                    <v:textbox style="mso-fit-shape-to-text:t" inset="0,0,0,0">
+                      <w:txbxContent>
+                        <w:p>
+                          <w:pPr>
+                            <w:pStyle w:val="1"/>
+                            <w:spacing w:before="160" w:after="360"/>
+                            <w:ind w:right="1984"/>
+                            <w:jc w:val="center"/>
+                            <w:rPr>
+                              <w:sz w:val="52"/>
+                              <w:szCs w:val="52"/>
+                            </w:rPr>
+                          </w:pPr>
+                          <w:r>
+                            <w:rPr>
+                              <w:sz w:val="52"/>
+                              <w:szCs w:val="52"/>
+                            </w:rPr>
+                            <w:t>Лабораторная работа №8</w:t>
+                          </w:r>
+                          <w:r>
+                            <w:rPr>
+                              <w:sz w:val="52"/>
+                              <w:szCs w:val="52"/>
+                            </w:rPr>
+                            <w:t xml:space="preserve">. </w:t>
+                          </w:r>
+                          <w:r>
+                            <w:rPr>
+                              <w:sz w:val="52"/>
+                              <w:szCs w:val="52"/>
+                            </w:rPr>
+                            <w:t>Вариант 6.</w:t>
+                          </w:r>
+                        </w:p>
+                        <w:p>
+                          <w:pPr>
+                            <w:pStyle w:val="1"/>
+                            <w:spacing w:before="160" w:after="360"/>
+                            <w:ind w:right="1984"/>
+                            <w:jc w:val="center"/>
+                            <w:rPr>
+                              <w:sz w:val="52"/>
+                              <w:szCs w:val="52"/>
+                            </w:rPr>
+                          </w:pPr>
+                          <w:r>
+                            <w:rPr>
+                              <w:sz w:val="52"/>
+                              <w:szCs w:val="52"/>
+                            </w:rPr>
+                            <w:t>Гайдарь Максим. 221-373.</w:t>
+                          </w:r>
+                        </w:p>
+                        <w:p>
+                          <w:pPr>
+                            <w:pStyle w:val="af3"/>
+                            <w:jc w:val="right"/>
+                            <w:rPr>
+                              <w:caps/>
+                              <w:color w:val="323E4F" w:themeColor="text2" w:themeShade="BF"/>
+                              <w:sz w:val="40"/>
+                              <w:szCs w:val="40"/>
+                            </w:rPr>
+                          </w:pPr>
+                        </w:p>
+                        <w:p/>
+                        <w:p>
+                          <w:pPr>
+                            <w:pStyle w:val="af3"/>
+                            <w:jc w:val="center"/>
+                            <w:rPr>
+                              <w:caps/>
+                              <w:color w:val="323E4F" w:themeColor="text2" w:themeShade="BF"/>
+                              <w:sz w:val="40"/>
+                              <w:szCs w:val="40"/>
+                            </w:rPr>
+                          </w:pPr>
+                        </w:p>
+                      </w:txbxContent>
+                    </v:textbox>
+                    <w10:wrap type="square" anchorx="page" anchory="page"/>
+                  </v:shape>
+                </w:pict>
+              </mc:Fallback>
+            </mc:AlternateContent>
+          </w:r>
+        </w:p>
+        <w:p>
+          <w:r>
+            <w:rPr>
+              <w:noProof/>
+            </w:rPr>
+            <mc:AlternateContent>
+              <mc:Choice Requires="wpg">
+                <w:drawing>
+                  <wp:anchor distT="0" distB="0" distL="114300" distR="114300" simplePos="0" relativeHeight="251662336" behindDoc="0" locked="0" layoutInCell="1" allowOverlap="1" wp14:anchorId="1A9C37BA" wp14:editId="25FC309B">
+                    <wp:simplePos x="0" y="0"/>
+                    <mc:AlternateContent>
+                      <mc:Choice Requires="wp14">
+                        <wp:positionH relativeFrom="page">
+                          <wp14:pctPosHOffset>4500</wp14:pctPosHOffset>
+                        </wp:positionH>
+                      </mc:Choice>
+                      <mc:Fallback>
+                        <wp:positionH relativeFrom="page">
+                          <wp:posOffset>339725</wp:posOffset>
+                        </wp:positionH>
+                      </mc:Fallback>
+                    </mc:AlternateContent>
+                    <wp:positionV relativeFrom="page">
+                      <wp:align>center</wp:align>
+                    </wp:positionV>
+                    <wp:extent cx="228600" cy="9144000"/>
+                    <wp:effectExtent l="0" t="0" r="3175" b="635"/>
+                    <wp:wrapNone/>
+                    <wp:docPr id="114" name="Группа 114"/>
+                    <wp:cNvGraphicFramePr/>
+                    <a:graphic xmlns:a="http://schemas.openxmlformats.org/drawingml/2006/main">
+                      <a:graphicData uri="http://schemas.microsoft.com/office/word/2010/wordprocessingGroup">
+                        <wpg:wgp>
+                          <wpg:cNvGrpSpPr/>
+                          <wpg:grpSpPr>
+                            <a:xfrm>
+                              <a:off x="0" y="0"/>
+                              <a:ext cx="228600" cy="9144000"/>
+                              <a:chOff x="0" y="0"/>
+                              <a:chExt cx="228600" cy="9144000"/>
+                            </a:xfrm>
+                          </wpg:grpSpPr>
+                          <wps:wsp>
+                            <wps:cNvPr id="115" name="Прямоугольник 115"/>
+                            <wps:cNvSpPr/>
+                            <wps:spPr>
+                              <a:xfrm>
+                                <a:off x="0" y="0"/>
+                                <a:ext cx="228600" cy="8782050"/>
+                              </a:xfrm>
+                              <a:prstGeom prst="rect">
+                                <a:avLst/>
+                              </a:prstGeom>
+                              <a:solidFill>
+                                <a:schemeClr val="accent2"/>
+                              </a:solidFill>
+                              <a:ln>
+                                <a:noFill/>
+                              </a:ln>
+                            </wps:spPr>
+                            <wps:style>
+                              <a:lnRef idx="2">
+                                <a:schemeClr val="accent1">
+                                  <a:shade val="50000"/>
+                                </a:schemeClr>
+                              </a:lnRef>
+                              <a:fillRef idx="1">
+                                <a:schemeClr val="accent1"/>
+                              </a:fillRef>
+                              <a:effectRef idx="0">
+                                <a:schemeClr val="accent1"/>
+                              </a:effectRef>
+                              <a:fontRef idx="minor">
+                                <a:schemeClr val="lt1"/>
+                              </a:fontRef>
+                            </wps:style>
+                            <wps:bodyPr rot="0" spcFirstLastPara="0" vertOverflow="overflow" horzOverflow="overflow" vert="horz" wrap="square" lIns="91440" tIns="45720" rIns="91440" bIns="45720" numCol="1" spcCol="0" rtlCol="0" fromWordArt="0" anchor="ctr" anchorCtr="0" forceAA="0" compatLnSpc="1">
+                              <a:prstTxWarp prst="textNoShape">
+                                <a:avLst/>
+                              </a:prstTxWarp>
+                              <a:noAutofit/>
+                            </wps:bodyPr>
+                          </wps:wsp>
+                          <wps:wsp>
+                            <wps:cNvPr id="116" name="Прямоугольник 116"/>
+                            <wps:cNvSpPr>
+                              <a:spLocks noChangeAspect="1"/>
+                            </wps:cNvSpPr>
+                            <wps:spPr>
+                              <a:xfrm>
+                                <a:off x="0" y="8915400"/>
+                                <a:ext cx="228600" cy="228600"/>
+                              </a:xfrm>
+                              <a:prstGeom prst="rect">
+                                <a:avLst/>
+                              </a:prstGeom>
+                              <a:solidFill>
+                                <a:schemeClr val="accent1"/>
+                              </a:solidFill>
+                              <a:ln>
+                                <a:noFill/>
+                              </a:ln>
+                            </wps:spPr>
+                            <wps:style>
+                              <a:lnRef idx="2">
+                                <a:schemeClr val="accent1">
+                                  <a:shade val="50000"/>
+                                </a:schemeClr>
+                              </a:lnRef>
+                              <a:fillRef idx="1">
+                                <a:schemeClr val="accent1"/>
+                              </a:fillRef>
+                              <a:effectRef idx="0">
+                                <a:schemeClr val="accent1"/>
+                              </a:effectRef>
+                              <a:fontRef idx="minor">
+                                <a:schemeClr val="lt1"/>
+                              </a:fontRef>
+                            </wps:style>
+                            <wps:bodyPr rot="0" spcFirstLastPara="0" vertOverflow="overflow" horzOverflow="overflow" vert="horz" wrap="square" lIns="91440" tIns="45720" rIns="91440" bIns="45720" numCol="1" spcCol="0" rtlCol="0" fromWordArt="0" anchor="ctr" anchorCtr="0" forceAA="0" compatLnSpc="1">
+                              <a:prstTxWarp prst="textNoShape">
+                                <a:avLst/>
+                              </a:prstTxWarp>
+                              <a:noAutofit/>
+                            </wps:bodyPr>
+                          </wps:wsp>
+                        </wpg:wgp>
+                      </a:graphicData>
+                    </a:graphic>
+                    <wp14:sizeRelH relativeFrom="page">
+                      <wp14:pctWidth>2900</wp14:pctWidth>
+                    </wp14:sizeRelH>
+                    <wp14:sizeRelV relativeFrom="page">
+                      <wp14:pctHeight>90900</wp14:pctHeight>
+                    </wp14:sizeRelV>
+                  </wp:anchor>
+                </w:drawing>
+              </mc:Choice>
+              <mc:Fallback>
+                <w:pict>
+                  <v:group w14:anchorId="7B56BAEB" id="Группа 114" o:spid="_x0000_s1026" style="position:absolute;margin-left:0;margin-top:0;width:18pt;height:10in;z-index:251662336;mso-width-percent:29;mso-height-percent:909;mso-left-percent:45;mso-position-horizontal-relative:page;mso-position-vertical:center;mso-position-vertical-relative:page;mso-width-percent:29;mso-height-percent:909;mso-left-percent:45" coordsize="2286,91440" o:gfxdata="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">
+                    <v:rect id="Прямоугольник 115" o:spid="_x0000_s1027" style="position:absolute;width:2286;height:87820;visibility:visible;mso-wrap-style:square;v-text-anchor:middle" o:gfxdata="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" fillcolor="#ed7d31 [3205]" stroked="f" strokeweight="1pt"/>
+                    <v:rect id="Прямоугольник 116" o:spid="_x0000_s1028" style="position:absolute;top:89154;width:2286;height:2286;visibility:visible;mso-wrap-style:square;v-text-anchor:middle" o:gfxdata="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" fillcolor="#5b9bd5 [3204]" stroked="f" strokeweight="1pt">
+                      <v:path arrowok="t"/>
+                      <o:lock v:ext="edit" aspectratio="t"/>
+                    </v:rect>
+                    <w10:wrap anchorx="page" anchory="page"/>
+                  </v:group>
+                </w:pict>
+              </mc:Fallback>
+            </mc:AlternateContent>
+          </w:r>
+          <w:r>
+            <w:br w:type="page"/>
+          </w:r>
+        </w:p>
+      </w:sdtContent>
+    </w:sdt>
+    <w:p/>
+    <w:sdt>
+      <w:sdtPr>
+        <w:rPr>
+          <w:rFonts w:asciiTheme="minorHAnsi" w:eastAsiaTheme="minorHAnsi" w:hAnsiTheme="minorHAnsi" w:cstheme="minorBidi"/>
+          <w:color w:val="auto"/>
+          <w:sz w:val="22"/>
+          <w:szCs w:val="22"/>
+          <w:lang w:eastAsia="en-US"/>
+        </w:rPr>
         <w:id w:val="801424530"/>
         <w:docPartObj>
           <w:docPartGallery w:val="Table of Contents"/>
@@ -12,19 +434,21 @@
       </w:sdtPr>
       <w:sdtEndPr>
         <w:rPr>
-          <w:rFonts w:asciiTheme="minorHAnsi" w:eastAsiaTheme="minorHAnsi" w:hAnsiTheme="minorHAnsi" w:cstheme="minorBidi"/>
           <w:b/>
           <w:bCs/>
-          <w:color w:val="auto"/>
-          <w:sz w:val="22"/>
-          <w:szCs w:val="22"/>
-          <w:lang w:eastAsia="en-US"/>
         </w:rPr>
       </w:sdtEndPr>
       <w:sdtContent>
         <w:p>
           <w:pPr>
             <w:pStyle w:val="a7"/>
+            <w:rPr>
+              <w:rFonts w:asciiTheme="minorHAnsi" w:eastAsiaTheme="minorHAnsi" w:hAnsiTheme="minorHAnsi" w:cstheme="minorBidi"/>
+              <w:color w:val="auto"/>
+              <w:sz w:val="22"/>
+              <w:szCs w:val="22"/>
+              <w:lang w:eastAsia="en-US"/>
+            </w:rPr>
           </w:pPr>
           <w:r>
             <w:t>Оглавление</w:t>
@@ -71,7 +495,16 @@
                 <w:noProof/>
                 <w:lang w:eastAsia="ru-RU"/>
               </w:rPr>
-              <w:t>Глава 1  Глава 2  Глава 3 Глава 4 Лабораторная работа №6</w:t>
+              <w:t xml:space="preserve">Глава 1  Глава 2  Глава </w:t>
+            </w:r>
+            <w:r>
+              <w:rPr>
+                <w:rStyle w:val="a4"/>
+                <w:rFonts w:eastAsia="Times New Roman"/>
+                <w:noProof/>
+                <w:lang w:eastAsia="ru-RU"/>
+              </w:rPr>
+              <w:t>3 Глава 4 Лабораторная работа №</w:t>
             </w:r>
             <w:r>
               <w:rPr>
@@ -514,23 +947,7 @@
             <w:rFonts w:eastAsia="Times New Roman"/>
             <w:lang w:eastAsia="ru-RU"/>
           </w:rPr>
-          <w:t>Глава</w:t>
-        </w:r>
-        <w:r>
-          <w:rPr>
-            <w:rStyle w:val="a4"/>
-            <w:rFonts w:eastAsia="Times New Roman"/>
-            <w:lang w:eastAsia="ru-RU"/>
-          </w:rPr>
-          <w:t xml:space="preserve"> </w:t>
-        </w:r>
-        <w:r>
-          <w:rPr>
-            <w:rStyle w:val="a4"/>
-            <w:rFonts w:eastAsia="Times New Roman"/>
-            <w:lang w:eastAsia="ru-RU"/>
-          </w:rPr>
-          <w:t>4</w:t>
+          <w:t>Глава 4</w:t>
         </w:r>
       </w:hyperlink>
       <w:r>
@@ -768,28 +1185,38 @@
       <w:pPr>
         <w:keepNext/>
         <w:spacing w:after="300" w:line="240" w:lineRule="auto"/>
-        <w:jc w:val="right"/>
-      </w:pPr>
-      <w:r>
-        <w:rPr>
-          <w:rFonts w:ascii="Arial" w:eastAsia="Times New Roman" w:hAnsi="Arial" w:cs="Arial"/>
+      </w:pPr>
+      <w:r>
+        <w:rPr>
+          <w:rFonts w:ascii="Arial" w:eastAsia="Times New Roman" w:hAnsi="Arial" w:cs="Arial"/>
+          <w:color w:val="000000"/>
+          <w:sz w:val="21"/>
+          <w:szCs w:val="21"/>
+          <w:lang w:eastAsia="ru-RU"/>
+        </w:rPr>
+        <w:t>Пустил стрелу Иван-царевич — полетела его стрела прямо в топкое болото, и подняла ее лягушка-квакушка…</w:t>
+      </w:r>
+      <w:r>
+        <w:rPr>
+          <w:rStyle w:val="af1"/>
+          <w:rFonts w:ascii="Arial" w:eastAsia="Times New Roman" w:hAnsi="Arial" w:cs="Arial"/>
+          <w:color w:val="000000"/>
+          <w:sz w:val="21"/>
+          <w:szCs w:val="21"/>
+          <w:lang w:eastAsia="ru-RU"/>
+        </w:rPr>
+        <w:footnoteReference w:id="1"/>
+      </w:r>
+      <w:r>
+        <w:rPr>
+          <w:rFonts w:ascii="Arial" w:eastAsia="Times New Roman" w:hAnsi="Arial" w:cs="Arial"/>
+          <w:noProof/>
           <w:color w:val="000000"/>
           <w:sz w:val="21"/>
           <w:szCs w:val="21"/>
           <w:lang w:eastAsia="ru-RU"/>
         </w:rPr>
         <w:lastRenderedPageBreak/>
-        <w:t>Пустил стрелу Иван-царевич — полетела его стрела прямо в топкое болото, и подняла ее лягушка-квакушка…</w:t>
-      </w:r>
-      <w:r>
-        <w:rPr>
-          <w:rFonts w:ascii="Arial" w:eastAsia="Times New Roman" w:hAnsi="Arial" w:cs="Arial"/>
-          <w:noProof/>
-          <w:color w:val="000000"/>
-          <w:sz w:val="21"/>
-          <w:szCs w:val="21"/>
-          <w:lang w:eastAsia="ru-RU"/>
-        </w:rPr>
         <w:drawing>
           <wp:inline distT="0" distB="0" distL="0" distR="0" wp14:anchorId="5B5C67FC" wp14:editId="030E0FCF">
             <wp:extent cx="5850187" cy="2482850"/>
@@ -839,49 +1266,78 @@
           </wp:inline>
         </w:drawing>
       </w:r>
-    </w:p>
-    <w:p>
-      <w:pPr>
-        <w:pStyle w:val="a6"/>
-        <w:jc w:val="right"/>
-        <w:rPr>
-          <w:rFonts w:ascii="Arial" w:eastAsia="Times New Roman" w:hAnsi="Arial" w:cs="Arial"/>
-          <w:color w:val="000000"/>
-          <w:sz w:val="21"/>
-          <w:szCs w:val="21"/>
-          <w:lang w:eastAsia="ru-RU"/>
-        </w:rPr>
-      </w:pPr>
-      <w:r>
-        <w:rPr>
-          <w:rFonts w:ascii="Arial" w:eastAsia="Times New Roman" w:hAnsi="Arial" w:cs="Arial"/>
-          <w:color w:val="000000"/>
-          <w:sz w:val="21"/>
-          <w:szCs w:val="21"/>
-          <w:lang w:eastAsia="ru-RU"/>
-        </w:rPr>
-        <w:fldChar w:fldCharType="begin"/>
-      </w:r>
-      <w:r>
-        <w:rPr>
-          <w:rFonts w:ascii="Arial" w:eastAsia="Times New Roman" w:hAnsi="Arial" w:cs="Arial"/>
-          <w:color w:val="000000"/>
-          <w:sz w:val="21"/>
-          <w:szCs w:val="21"/>
-          <w:lang w:eastAsia="ru-RU"/>
-        </w:rPr>
-        <w:instrText xml:space="preserve"> SEQ Рисунок \* ROMAN </w:instrText>
-      </w:r>
-      <w:r>
-        <w:rPr>
-          <w:rFonts w:ascii="Arial" w:eastAsia="Times New Roman" w:hAnsi="Arial" w:cs="Arial"/>
-          <w:color w:val="000000"/>
-          <w:sz w:val="21"/>
-          <w:szCs w:val="21"/>
-          <w:lang w:eastAsia="ru-RU"/>
-        </w:rPr>
-        <w:fldChar w:fldCharType="separate"/>
-      </w:r>
+      <w:r>
+        <w:rPr>
+          <w:rFonts w:ascii="Arial" w:eastAsia="Times New Roman" w:hAnsi="Arial" w:cs="Arial"/>
+          <w:color w:val="000000"/>
+          <w:sz w:val="21"/>
+          <w:szCs w:val="21"/>
+          <w:lang w:eastAsia="ru-RU"/>
+        </w:rPr>
+        <w:t>Старшие братья как пошли искать свои стрелы, сразу их нашли: один — в боярском тереме, другой — на купе</w:t>
+      </w:r>
+      <w:r>
+        <w:rPr>
+          <w:rStyle w:val="af1"/>
+          <w:rFonts w:ascii="Arial" w:eastAsia="Times New Roman" w:hAnsi="Arial" w:cs="Arial"/>
+          <w:color w:val="000000"/>
+          <w:sz w:val="21"/>
+          <w:szCs w:val="21"/>
+          <w:lang w:eastAsia="ru-RU"/>
+        </w:rPr>
+        <w:footnoteReference w:id="2"/>
+      </w:r>
+      <w:r>
+        <w:rPr>
+          <w:rFonts w:ascii="Arial" w:eastAsia="Times New Roman" w:hAnsi="Arial" w:cs="Arial"/>
+          <w:color w:val="000000"/>
+          <w:sz w:val="21"/>
+          <w:szCs w:val="21"/>
+          <w:lang w:eastAsia="ru-RU"/>
+        </w:rPr>
+        <w:t>ческом дворе. А Иван-царевич долго не мог найти свою стрелу. Два дня</w:t>
+      </w:r>
+      <w:r>
+        <w:rPr>
+          <w:rFonts w:ascii="Arial" w:eastAsia="Times New Roman" w:hAnsi="Arial" w:cs="Arial"/>
+          <w:color w:val="000000"/>
+          <w:sz w:val="21"/>
+          <w:szCs w:val="21"/>
+          <w:lang w:eastAsia="ru-RU"/>
+        </w:rPr>
+        <w:t xml:space="preserve"> </w:t>
+      </w:r>
+      <w:r>
+        <w:rPr>
+          <w:rFonts w:ascii="Arial" w:eastAsia="Times New Roman" w:hAnsi="Arial" w:cs="Arial"/>
+          <w:color w:val="000000"/>
+          <w:sz w:val="21"/>
+          <w:szCs w:val="21"/>
+          <w:lang w:eastAsia="ru-RU"/>
+        </w:rPr>
+        <w:lastRenderedPageBreak/>
+        <w:t xml:space="preserve">ходил он по лесам и по </w:t>
+      </w:r>
+      <w:r>
+        <w:t>горам</w:t>
+      </w:r>
+      <w:r>
+        <w:rPr>
+          <w:rFonts w:ascii="Arial" w:eastAsia="Times New Roman" w:hAnsi="Arial" w:cs="Arial"/>
+          <w:color w:val="000000"/>
+          <w:sz w:val="21"/>
+          <w:szCs w:val="21"/>
+          <w:lang w:eastAsia="ru-RU"/>
+        </w:rPr>
+        <w:t>, а на третий день зашел в топкое болото. Смотрит — сидит там лягушка-квакушка, его стрелу держит.</w:t>
+      </w:r>
+    </w:p>
+    <w:p>
+      <w:pPr>
+        <w:keepNext/>
+        <w:spacing w:after="300" w:line="240" w:lineRule="auto"/>
+        <w:jc w:val="right"/>
+      </w:pPr>
       <w:r>
         <w:rPr>
           <w:rFonts w:ascii="Arial" w:eastAsia="Times New Roman" w:hAnsi="Arial" w:cs="Arial"/>
@@ -891,61 +1347,6 @@
           <w:szCs w:val="21"/>
           <w:lang w:eastAsia="ru-RU"/>
         </w:rPr>
-        <w:t>I</w:t>
-      </w:r>
-      <w:r>
-        <w:rPr>
-          <w:rFonts w:ascii="Arial" w:eastAsia="Times New Roman" w:hAnsi="Arial" w:cs="Arial"/>
-          <w:color w:val="000000"/>
-          <w:sz w:val="21"/>
-          <w:szCs w:val="21"/>
-          <w:lang w:eastAsia="ru-RU"/>
-        </w:rPr>
-        <w:fldChar w:fldCharType="end"/>
-      </w:r>
-      <w:r>
-        <w:t xml:space="preserve"> Стрела в пруду</w:t>
-      </w:r>
-    </w:p>
-    <w:p>
-      <w:pPr>
-        <w:spacing w:after="300" w:line="240" w:lineRule="auto"/>
-        <w:jc w:val="right"/>
-        <w:rPr>
-          <w:rFonts w:ascii="Arial" w:eastAsia="Times New Roman" w:hAnsi="Arial" w:cs="Arial"/>
-          <w:color w:val="000000"/>
-          <w:sz w:val="21"/>
-          <w:szCs w:val="21"/>
-          <w:lang w:eastAsia="ru-RU"/>
-        </w:rPr>
-      </w:pPr>
-      <w:r>
-        <w:rPr>
-          <w:rFonts w:ascii="Arial" w:eastAsia="Times New Roman" w:hAnsi="Arial" w:cs="Arial"/>
-          <w:color w:val="000000"/>
-          <w:sz w:val="21"/>
-          <w:szCs w:val="21"/>
-          <w:lang w:eastAsia="ru-RU"/>
-        </w:rPr>
-        <w:t>Старшие братья как пошли искать свои стрелы, сразу их нашли: один — в боярском тереме, другой — на купеческом дворе. А Иван-царевич долго не мог найти свою стрелу. Два дня ходил он по лесам и по горам, а на третий день зашел в топкое болото. Смотрит — сидит там лягушка-квакушка, его стрелу держит.</w:t>
-      </w:r>
-    </w:p>
-    <w:p>
-      <w:pPr>
-        <w:keepNext/>
-        <w:spacing w:after="300" w:line="240" w:lineRule="auto"/>
-        <w:jc w:val="right"/>
-      </w:pPr>
-      <w:r>
-        <w:rPr>
-          <w:rFonts w:ascii="Arial" w:eastAsia="Times New Roman" w:hAnsi="Arial" w:cs="Arial"/>
-          <w:noProof/>
-          <w:color w:val="000000"/>
-          <w:sz w:val="21"/>
-          <w:szCs w:val="21"/>
-          <w:lang w:eastAsia="ru-RU"/>
-        </w:rPr>
-        <w:lastRenderedPageBreak/>
         <w:drawing>
           <wp:inline distT="0" distB="0" distL="0" distR="0" wp14:anchorId="4D8122D5" wp14:editId="6E222CC8">
             <wp:extent cx="6248693" cy="5886450"/>
@@ -1139,7 +1540,7 @@
             <w:szCs w:val="21"/>
             <w:lang w:eastAsia="ru-RU"/>
           </w:rPr>
-          <w:footnoteReference w:id="1"/>
+          <w:footnoteReference w:id="3"/>
         </w:r>
       </w:ins>
       <w:r>
@@ -1283,27 +1684,22 @@
         <w:fldChar w:fldCharType="end"/>
       </w:r>
       <w:r>
-        <w:t xml:space="preserve"> Много </w:t>
-      </w:r>
-      <w:proofErr w:type="spellStart"/>
-      <w:r>
-        <w:t>Лягух</w:t>
-      </w:r>
-      <w:proofErr w:type="spellEnd"/>
-    </w:p>
-    <w:p>
-      <w:pPr>
-        <w:spacing w:after="300" w:line="240" w:lineRule="auto"/>
-        <w:jc w:val="right"/>
-        <w:rPr>
-          <w:rFonts w:ascii="Arial" w:eastAsia="Times New Roman" w:hAnsi="Arial" w:cs="Arial"/>
-          <w:color w:val="000000"/>
-          <w:sz w:val="21"/>
-          <w:szCs w:val="21"/>
-          <w:lang w:eastAsia="ru-RU"/>
-        </w:rPr>
-      </w:pPr>
-      <w:bookmarkStart w:id="7" w:name="Царевич_опечалился"/>
+        <w:t xml:space="preserve"> Много Лягух</w:t>
+      </w:r>
+    </w:p>
+    <w:p>
+      <w:pPr>
+        <w:spacing w:after="300" w:line="240" w:lineRule="auto"/>
+        <w:jc w:val="right"/>
+        <w:rPr>
+          <w:rFonts w:ascii="Arial" w:eastAsia="Times New Roman" w:hAnsi="Arial" w:cs="Arial"/>
+          <w:color w:val="000000"/>
+          <w:sz w:val="21"/>
+          <w:szCs w:val="21"/>
+          <w:lang w:eastAsia="ru-RU"/>
+        </w:rPr>
+      </w:pPr>
+      <w:bookmarkStart w:id="6" w:name="Царевич_опечалился"/>
       <w:r>
         <w:rPr>
           <w:rFonts w:ascii="Arial" w:eastAsia="Times New Roman" w:hAnsi="Arial" w:cs="Arial"/>
@@ -1314,7 +1710,7 @@
         </w:rPr>
         <w:t>ОПЕЧАЛИЛСЯ ИВАН-ЦАРЕВИЧ И ОТВЕЧАЕТ</w:t>
       </w:r>
-      <w:bookmarkEnd w:id="7"/>
+      <w:bookmarkEnd w:id="6"/>
       <w:r>
         <w:rPr>
           <w:rFonts w:ascii="Arial" w:eastAsia="Times New Roman" w:hAnsi="Arial" w:cs="Arial"/>
@@ -1588,7 +1984,7 @@
         </w:rPr>
         <w:t xml:space="preserve">— КВА-КВА, ИВАН-ЦАРЕВИЧ, — ГОВОРИТ ЛЯГУШКА-КВАКУШКА, — ЧТО ТЫ ТАК </w:t>
       </w:r>
-      <w:ins w:id="8" w:author="Kaliguri" w:date="2022-10-18T15:28:00Z">
+      <w:ins w:id="7" w:author="Kaliguri" w:date="2022-10-18T15:28:00Z">
         <w:r>
           <w:rPr>
             <w:rStyle w:val="af1"/>
@@ -1598,7 +1994,7 @@
             <w:szCs w:val="21"/>
             <w:lang w:eastAsia="ru-RU"/>
           </w:rPr>
-          <w:footnoteReference w:id="2"/>
+          <w:footnoteReference w:id="4"/>
         </w:r>
       </w:ins>
       <w:r>
@@ -1627,6 +2023,7 @@
       <w:r>
         <w:rPr>
           <w:noProof/>
+          <w:lang w:eastAsia="ru-RU"/>
         </w:rPr>
         <w:lastRenderedPageBreak/>
         <mc:AlternateContent>
@@ -1702,7 +2099,19 @@
                                 <w:sz w:val="21"/>
                                 <w:szCs w:val="21"/>
                               </w:rPr>
-                              <w:instrText xml:space="preserve"> SEQ Рисунок \* ROMAN </w:instrText>
+                              <w:instrText xml:space="preserve"> </w:instrText>
+                            </w:r>
+                            <w:bookmarkStart w:id="8" w:name="_GoBack"/>
+                            <w:bookmarkEnd w:id="8"/>
+                            <w:r>
+                              <w:rPr>
+                                <w:rFonts w:ascii="Arial" w:eastAsia="Times New Roman" w:hAnsi="Arial" w:cs="Arial"/>
+                                <w:noProof/>
+                                <w:color w:val="000000"/>
+                                <w:sz w:val="21"/>
+                                <w:szCs w:val="21"/>
+                              </w:rPr>
+                              <w:instrText xml:space="preserve">SEQ Рисунок \* ROMAN </w:instrText>
                             </w:r>
                             <w:r>
                               <w:rPr>
@@ -1735,13 +2144,8 @@
                               <w:fldChar w:fldCharType="end"/>
                             </w:r>
                             <w:r>
-                              <w:t xml:space="preserve"> Большая </w:t>
+                              <w:t xml:space="preserve"> Большая Лягуха</w:t>
                             </w:r>
-                            <w:proofErr w:type="spellStart"/>
-                            <w:r>
-                              <w:t>Лягуха</w:t>
-                            </w:r>
-                            <w:proofErr w:type="spellEnd"/>
                           </w:p>
                         </w:txbxContent>
                       </wps:txbx>
@@ -1759,11 +2163,7 @@
           </mc:Choice>
           <mc:Fallback>
             <w:pict>
-              <v:shapetype w14:anchorId="13CF0893" id="_x0000_t202" coordsize="21600,21600" o:spt="202" path="m,l,21600r21600,l21600,xe">
-                <v:stroke joinstyle="miter"/>
-                <v:path gradientshapeok="t" o:connecttype="rect"/>
-              </v:shapetype>
-              <v:shape id="Надпись 5" o:spid="_x0000_s1026" type="#_x0000_t202" style="position:absolute;left:0;text-align:left;margin-left:-25.75pt;margin-top:368.5pt;width:389.3pt;height:.05pt;z-index:251660288;visibility:visible;mso-wrap-style:square;mso-wrap-distance-left:9pt;mso-wrap-distance-top:0;mso-wrap-distance-right:9pt;mso-wrap-distance-bottom:0;mso-position-horizontal:absolute;mso-position-horizontal-relative:text;mso-position-vertical:absolute;mso-position-vertical-relative:text;v-text-anchor:top" o:gfxdata="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" stroked="f">
+              <v:shape w14:anchorId="13CF0893" id="Надпись 5" o:spid="_x0000_s1027" type="#_x0000_t202" style="position:absolute;left:0;text-align:left;margin-left:-25.75pt;margin-top:368.5pt;width:389.3pt;height:.05pt;z-index:251660288;visibility:visible;mso-wrap-style:square;mso-wrap-distance-left:9pt;mso-wrap-distance-top:0;mso-wrap-distance-right:9pt;mso-wrap-distance-bottom:0;mso-position-horizontal:absolute;mso-position-horizontal-relative:text;mso-position-vertical:absolute;mso-position-vertical-relative:text;v-text-anchor:top" o:gfxdata="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" stroked="f">
                 <v:textbox style="mso-fit-shape-to-text:t" inset="0,0,0,0">
                   <w:txbxContent>
                     <w:p>
@@ -1795,7 +2195,19 @@
                           <w:sz w:val="21"/>
                           <w:szCs w:val="21"/>
                         </w:rPr>
-                        <w:instrText xml:space="preserve"> SEQ Рисунок \* ROMAN </w:instrText>
+                        <w:instrText xml:space="preserve"> </w:instrText>
+                      </w:r>
+                      <w:bookmarkStart w:id="9" w:name="_GoBack"/>
+                      <w:bookmarkEnd w:id="9"/>
+                      <w:r>
+                        <w:rPr>
+                          <w:rFonts w:ascii="Arial" w:eastAsia="Times New Roman" w:hAnsi="Arial" w:cs="Arial"/>
+                          <w:noProof/>
+                          <w:color w:val="000000"/>
+                          <w:sz w:val="21"/>
+                          <w:szCs w:val="21"/>
+                        </w:rPr>
+                        <w:instrText xml:space="preserve">SEQ Рисунок \* ROMAN </w:instrText>
                       </w:r>
                       <w:r>
                         <w:rPr>
@@ -1828,13 +2240,8 @@
                         <w:fldChar w:fldCharType="end"/>
                       </w:r>
                       <w:r>
-                        <w:t xml:space="preserve"> Большая </w:t>
+                        <w:t xml:space="preserve"> Большая Лягуха</w:t>
                       </w:r>
-                      <w:proofErr w:type="spellStart"/>
-                      <w:r>
-                        <w:t>Лягуха</w:t>
-                      </w:r>
-                      <w:proofErr w:type="spellEnd"/>
                     </w:p>
                   </w:txbxContent>
                 </v:textbox>
@@ -2330,86 +2737,30 @@
           <w:szCs w:val="21"/>
           <w:lang w:eastAsia="ru-RU"/>
         </w:rPr>
-        <w:t xml:space="preserve">А Иван-царевич воротился домой </w:t>
-      </w:r>
-      <w:proofErr w:type="spellStart"/>
-      <w:r>
-        <w:rPr>
-          <w:rFonts w:ascii="Arial" w:eastAsia="Times New Roman" w:hAnsi="Arial" w:cs="Arial"/>
-          <w:color w:val="000000"/>
-          <w:sz w:val="21"/>
-          <w:szCs w:val="21"/>
-          <w:lang w:eastAsia="ru-RU"/>
-        </w:rPr>
-        <w:t>невесел</w:t>
-      </w:r>
-      <w:proofErr w:type="spellEnd"/>
-      <w:r>
-        <w:rPr>
-          <w:rFonts w:ascii="Arial" w:eastAsia="Times New Roman" w:hAnsi="Arial" w:cs="Arial"/>
-          <w:color w:val="000000"/>
-          <w:sz w:val="21"/>
-          <w:szCs w:val="21"/>
-          <w:lang w:eastAsia="ru-RU"/>
-        </w:rPr>
-        <w:t xml:space="preserve">, ниже плеч </w:t>
-      </w:r>
-      <w:proofErr w:type="spellStart"/>
-      <w:r>
-        <w:rPr>
-          <w:rFonts w:ascii="Arial" w:eastAsia="Times New Roman" w:hAnsi="Arial" w:cs="Arial"/>
-          <w:color w:val="000000"/>
-          <w:sz w:val="21"/>
-          <w:szCs w:val="21"/>
-          <w:lang w:eastAsia="ru-RU"/>
-        </w:rPr>
-        <w:t>буйну</w:t>
-      </w:r>
-      <w:proofErr w:type="spellEnd"/>
-      <w:r>
-        <w:rPr>
-          <w:rFonts w:ascii="Arial" w:eastAsia="Times New Roman" w:hAnsi="Arial" w:cs="Arial"/>
-          <w:color w:val="000000"/>
-          <w:sz w:val="21"/>
-          <w:szCs w:val="21"/>
-          <w:lang w:eastAsia="ru-RU"/>
-        </w:rPr>
-        <w:t xml:space="preserve"> голову повесил.</w:t>
-      </w:r>
-    </w:p>
-    <w:p>
-      <w:pPr>
-        <w:spacing w:after="300" w:line="240" w:lineRule="auto"/>
-        <w:jc w:val="right"/>
-        <w:rPr>
-          <w:rFonts w:ascii="Arial" w:eastAsia="Times New Roman" w:hAnsi="Arial" w:cs="Arial"/>
-          <w:color w:val="000000"/>
-          <w:sz w:val="21"/>
-          <w:szCs w:val="21"/>
-          <w:lang w:eastAsia="ru-RU"/>
-        </w:rPr>
-      </w:pPr>
-      <w:proofErr w:type="gramStart"/>
-      <w:r>
-        <w:rPr>
-          <w:rFonts w:ascii="Arial" w:eastAsia="Times New Roman" w:hAnsi="Arial" w:cs="Arial"/>
-          <w:color w:val="000000"/>
-          <w:sz w:val="21"/>
-          <w:szCs w:val="21"/>
-          <w:lang w:eastAsia="ru-RU"/>
-        </w:rPr>
-        <w:t>— Ква-ква, Иван-царевич</w:t>
-      </w:r>
-      <w:proofErr w:type="gramEnd"/>
-      <w:r>
-        <w:rPr>
-          <w:rFonts w:ascii="Arial" w:eastAsia="Times New Roman" w:hAnsi="Arial" w:cs="Arial"/>
-          <w:color w:val="000000"/>
-          <w:sz w:val="21"/>
-          <w:szCs w:val="21"/>
-          <w:lang w:eastAsia="ru-RU"/>
-        </w:rPr>
-        <w:t>, — говорит лягушка-квакушка, — почему так печалишься? Или услышал от отца своего слово недоброе?</w:t>
+        <w:t>А Иван-царевич воротился домой невесел, ниже плеч буйну голову повесил.</w:t>
+      </w:r>
+    </w:p>
+    <w:p>
+      <w:pPr>
+        <w:spacing w:after="300" w:line="240" w:lineRule="auto"/>
+        <w:jc w:val="right"/>
+        <w:rPr>
+          <w:rFonts w:ascii="Arial" w:eastAsia="Times New Roman" w:hAnsi="Arial" w:cs="Arial"/>
+          <w:color w:val="000000"/>
+          <w:sz w:val="21"/>
+          <w:szCs w:val="21"/>
+          <w:lang w:eastAsia="ru-RU"/>
+        </w:rPr>
+      </w:pPr>
+      <w:r>
+        <w:rPr>
+          <w:rFonts w:ascii="Arial" w:eastAsia="Times New Roman" w:hAnsi="Arial" w:cs="Arial"/>
+          <w:color w:val="000000"/>
+          <w:sz w:val="21"/>
+          <w:szCs w:val="21"/>
+          <w:lang w:eastAsia="ru-RU"/>
+        </w:rPr>
+        <w:t>— Ква-ква, Иван-царевич, — говорит лягушка-квакушка, — почему так печалишься? Или услышал от отца своего слово недоброе?</w:t>
       </w:r>
     </w:p>
     <w:p>
@@ -2478,20 +2829,8 @@
           <w:szCs w:val="21"/>
           <w:lang w:eastAsia="ru-RU"/>
         </w:rPr>
-        <w:t xml:space="preserve">Уложила его квакушка спать, а сама сбросила с себя лягушечью кожу, обернулась красной девицей Василисой Премудрой и стала ковер ткать. Где кольнет иглой раз — цветок зацветет, где кольнет другой раз — хитрые узоры идут, где кольнет </w:t>
-      </w:r>
-      <w:proofErr w:type="spellStart"/>
-      <w:r>
-        <w:rPr>
-          <w:rFonts w:ascii="Arial" w:eastAsia="Times New Roman" w:hAnsi="Arial" w:cs="Arial"/>
-          <w:color w:val="000000"/>
-          <w:sz w:val="21"/>
-          <w:szCs w:val="21"/>
-          <w:lang w:eastAsia="ru-RU"/>
-        </w:rPr>
-        <w:t>тре</w:t>
-      </w:r>
-      <w:proofErr w:type="spellEnd"/>
+        <w:t>Уложила его квакушка спать, а сама сбросила с себя лягушечью кожу, обернулась красной девицей Василисой Премудрой и стала ковер ткать. Где кольнет иглой раз — цветок зацветет, где кольнет другой раз — хитрые узоры идут, где кольнет тре</w:t>
+      </w:r>
       <w:ins w:id="13" w:author="Kaliguri" w:date="2022-10-18T15:27:00Z">
         <w:r>
           <w:rPr>
@@ -2502,30 +2841,18 @@
             <w:szCs w:val="21"/>
             <w:lang w:eastAsia="ru-RU"/>
           </w:rPr>
-          <w:footnoteReference w:id="3"/>
+          <w:footnoteReference w:id="5"/>
         </w:r>
       </w:ins>
-      <w:proofErr w:type="spellStart"/>
-      <w:r>
-        <w:rPr>
-          <w:rFonts w:ascii="Arial" w:eastAsia="Times New Roman" w:hAnsi="Arial" w:cs="Arial"/>
-          <w:color w:val="000000"/>
-          <w:sz w:val="21"/>
-          <w:szCs w:val="21"/>
-          <w:lang w:eastAsia="ru-RU"/>
-        </w:rPr>
-        <w:t>тий</w:t>
-      </w:r>
-      <w:proofErr w:type="spellEnd"/>
-      <w:r>
-        <w:rPr>
-          <w:rFonts w:ascii="Arial" w:eastAsia="Times New Roman" w:hAnsi="Arial" w:cs="Arial"/>
-          <w:color w:val="000000"/>
-          <w:sz w:val="21"/>
-          <w:szCs w:val="21"/>
-          <w:lang w:eastAsia="ru-RU"/>
-        </w:rPr>
-        <w:t xml:space="preserve"> — птицы летят…</w:t>
+      <w:r>
+        <w:rPr>
+          <w:rFonts w:ascii="Arial" w:eastAsia="Times New Roman" w:hAnsi="Arial" w:cs="Arial"/>
+          <w:color w:val="000000"/>
+          <w:sz w:val="21"/>
+          <w:szCs w:val="21"/>
+          <w:lang w:eastAsia="ru-RU"/>
+        </w:rPr>
+        <w:t>тий — птицы летят…</w:t>
       </w:r>
     </w:p>
     <w:p>
@@ -2802,51 +3129,7 @@
           <w:lang w:eastAsia="ru-RU"/>
         </w:rPr>
         <w:lastRenderedPageBreak/>
-        <w:t xml:space="preserve">— Что опять, Иван-царевич, </w:t>
-      </w:r>
-      <w:proofErr w:type="spellStart"/>
-      <w:r>
-        <w:rPr>
-          <w:rFonts w:ascii="Arial" w:eastAsia="Times New Roman" w:hAnsi="Arial" w:cs="Arial"/>
-          <w:color w:val="000000"/>
-          <w:sz w:val="21"/>
-          <w:szCs w:val="21"/>
-          <w:lang w:eastAsia="ru-RU"/>
-        </w:rPr>
-        <w:t>невесел</w:t>
-      </w:r>
-      <w:proofErr w:type="spellEnd"/>
-      <w:r>
-        <w:rPr>
-          <w:rFonts w:ascii="Arial" w:eastAsia="Times New Roman" w:hAnsi="Arial" w:cs="Arial"/>
-          <w:color w:val="000000"/>
-          <w:sz w:val="21"/>
-          <w:szCs w:val="21"/>
-          <w:lang w:eastAsia="ru-RU"/>
-        </w:rPr>
-        <w:t xml:space="preserve">, ниже плеч </w:t>
-      </w:r>
-      <w:proofErr w:type="spellStart"/>
-      <w:r>
-        <w:rPr>
-          <w:rFonts w:ascii="Arial" w:eastAsia="Times New Roman" w:hAnsi="Arial" w:cs="Arial"/>
-          <w:color w:val="000000"/>
-          <w:sz w:val="21"/>
-          <w:szCs w:val="21"/>
-          <w:lang w:eastAsia="ru-RU"/>
-        </w:rPr>
-        <w:t>буйну</w:t>
-      </w:r>
-      <w:proofErr w:type="spellEnd"/>
-      <w:r>
-        <w:rPr>
-          <w:rFonts w:ascii="Arial" w:eastAsia="Times New Roman" w:hAnsi="Arial" w:cs="Arial"/>
-          <w:color w:val="000000"/>
-          <w:sz w:val="21"/>
-          <w:szCs w:val="21"/>
-          <w:lang w:eastAsia="ru-RU"/>
-        </w:rPr>
-        <w:t xml:space="preserve"> голову повесил? О чем запечалился?</w:t>
+        <w:t>— Что опять, Иван-царевич, невесел, ниже плеч буйну голову повесил? О чем запечалился?</w:t>
       </w:r>
     </w:p>
     <w:p>
@@ -2945,9 +3228,9 @@
           <w:lang w:eastAsia="ru-RU"/>
         </w:rPr>
       </w:pPr>
+      <w:bookmarkStart w:id="14" w:name="_Пир!"/>
       <w:bookmarkStart w:id="15" w:name="_Toc116998859"/>
-      <w:bookmarkStart w:id="16" w:name="_Пир!"/>
-      <w:bookmarkEnd w:id="16"/>
+      <w:bookmarkEnd w:id="14"/>
       <w:r>
         <w:rPr>
           <w:rFonts w:eastAsia="Times New Roman"/>
@@ -2989,27 +3272,7 @@
           <w:sz w:val="21"/>
           <w:szCs w:val="21"/>
         </w:rPr>
-        <w:t xml:space="preserve">— Ну, Иван-царевич, отправляйся один на царский пир, а я вслед за тобой буду. Как услышишь стук да гром — не пугайся, скажи: «Это, видно, моя лягушонка в </w:t>
-      </w:r>
-      <w:proofErr w:type="spellStart"/>
-      <w:r>
-        <w:rPr>
-          <w:rFonts w:ascii="Arial" w:hAnsi="Arial" w:cs="Arial"/>
-          <w:color w:val="000000"/>
-          <w:sz w:val="21"/>
-          <w:szCs w:val="21"/>
-        </w:rPr>
-        <w:t>коробчонке</w:t>
-      </w:r>
-      <w:proofErr w:type="spellEnd"/>
-      <w:r>
-        <w:rPr>
-          <w:rFonts w:ascii="Arial" w:hAnsi="Arial" w:cs="Arial"/>
-          <w:color w:val="000000"/>
-          <w:sz w:val="21"/>
-          <w:szCs w:val="21"/>
-        </w:rPr>
-        <w:t xml:space="preserve"> едет!»</w:t>
+        <w:t>— Ну, Иван-царевич, отправляйся один на царский пир, а я вслед за тобой буду. Как услышишь стук да гром — не пугайся, скажи: «Это, видно, моя лягушонка в коробчонке едет!»</w:t>
       </w:r>
     </w:p>
     <w:p>
@@ -3033,8 +3296,7 @@
         </w:rPr>
         <w:t xml:space="preserve">Пошел Иван-царевич к царю на пир </w:t>
       </w:r>
-      <w:proofErr w:type="spellStart"/>
-      <w:ins w:id="17" w:author="Kaliguri" w:date="2022-10-18T15:34:00Z">
+      <w:ins w:id="16" w:author="Kaliguri" w:date="2022-10-18T15:34:00Z">
         <w:r>
           <w:rPr>
             <w:rFonts w:ascii="Arial" w:hAnsi="Arial" w:cs="Arial"/>
@@ -3045,7 +3307,7 @@
           <w:t>а</w:t>
         </w:r>
       </w:ins>
-      <w:del w:id="18" w:author="Kaliguri" w:date="2022-10-18T15:34:00Z">
+      <w:del w:id="17" w:author="Kaliguri" w:date="2022-10-18T15:34:00Z">
         <w:r>
           <w:rPr>
             <w:rFonts w:ascii="Arial" w:hAnsi="Arial" w:cs="Arial"/>
@@ -3063,17 +3325,7 @@
           <w:sz w:val="21"/>
           <w:szCs w:val="21"/>
         </w:rPr>
-        <w:t>дин</w:t>
-      </w:r>
-      <w:proofErr w:type="spellEnd"/>
-      <w:r>
-        <w:rPr>
-          <w:rFonts w:ascii="Arial" w:hAnsi="Arial" w:cs="Arial"/>
-          <w:color w:val="000000"/>
-          <w:sz w:val="21"/>
-          <w:szCs w:val="21"/>
-        </w:rPr>
-        <w:t>.</w:t>
+        <w:t>дин.</w:t>
       </w:r>
     </w:p>
     <w:p>
@@ -3095,19 +3347,9 @@
           <w:sz w:val="21"/>
           <w:szCs w:val="21"/>
         </w:rPr>
-        <w:t xml:space="preserve">А старшие братья явились во дворец со своими </w:t>
-      </w:r>
-      <w:proofErr w:type="spellStart"/>
-      <w:r>
-        <w:rPr>
-          <w:rFonts w:ascii="Arial" w:hAnsi="Arial" w:cs="Arial"/>
-          <w:color w:val="000000"/>
-          <w:sz w:val="21"/>
-          <w:szCs w:val="21"/>
-        </w:rPr>
-        <w:t>ж</w:t>
-      </w:r>
-      <w:ins w:id="19" w:author="Kaliguri" w:date="2022-10-18T15:35:00Z">
+        <w:t>А старшие братья явились во дворец со своими ж</w:t>
+      </w:r>
+      <w:ins w:id="18" w:author="Kaliguri" w:date="2022-10-18T15:35:00Z">
         <w:r>
           <w:rPr>
             <w:rFonts w:ascii="Arial" w:hAnsi="Arial" w:cs="Arial"/>
@@ -3118,7 +3360,7 @@
           <w:t>о</w:t>
         </w:r>
       </w:ins>
-      <w:del w:id="20" w:author="Kaliguri" w:date="2022-10-18T15:35:00Z">
+      <w:del w:id="19" w:author="Kaliguri" w:date="2022-10-18T15:35:00Z">
         <w:r>
           <w:rPr>
             <w:rFonts w:ascii="Arial" w:hAnsi="Arial" w:cs="Arial"/>
@@ -3136,17 +3378,7 @@
           <w:sz w:val="21"/>
           <w:szCs w:val="21"/>
         </w:rPr>
-        <w:t>нами</w:t>
-      </w:r>
-      <w:proofErr w:type="spellEnd"/>
-      <w:r>
-        <w:rPr>
-          <w:rFonts w:ascii="Arial" w:hAnsi="Arial" w:cs="Arial"/>
-          <w:color w:val="000000"/>
-          <w:sz w:val="21"/>
-          <w:szCs w:val="21"/>
-        </w:rPr>
-        <w:t>, разодетыми, разубранными. Стоят да над Иваном-царевичем посмеиваются:</w:t>
+        <w:t>нами, разодетыми, разубранными. Стоят да над Иваном-царевичем посмеиваются:</w:t>
       </w:r>
     </w:p>
     <w:p>
@@ -3168,19 +3400,9 @@
           <w:sz w:val="21"/>
           <w:szCs w:val="21"/>
         </w:rPr>
-        <w:t xml:space="preserve">— Что же ты, брат, без жены пришел? </w:t>
-      </w:r>
-      <w:proofErr w:type="spellStart"/>
-      <w:r>
-        <w:rPr>
-          <w:rFonts w:ascii="Arial" w:hAnsi="Arial" w:cs="Arial"/>
-          <w:color w:val="000000"/>
-          <w:sz w:val="21"/>
-          <w:szCs w:val="21"/>
-        </w:rPr>
-        <w:t>Х</w:t>
-      </w:r>
-      <w:ins w:id="21" w:author="Kaliguri" w:date="2022-10-18T15:35:00Z">
+        <w:t>— Что же ты, брат, без жены пришел? Х</w:t>
+      </w:r>
+      <w:ins w:id="20" w:author="Kaliguri" w:date="2022-10-18T15:35:00Z">
         <w:r>
           <w:rPr>
             <w:rFonts w:ascii="Arial" w:hAnsi="Arial" w:cs="Arial"/>
@@ -3191,7 +3413,7 @@
           <w:t>а</w:t>
         </w:r>
       </w:ins>
-      <w:del w:id="22" w:author="Kaliguri" w:date="2022-10-18T15:35:00Z">
+      <w:del w:id="21" w:author="Kaliguri" w:date="2022-10-18T15:35:00Z">
         <w:r>
           <w:rPr>
             <w:rFonts w:ascii="Arial" w:hAnsi="Arial" w:cs="Arial"/>
@@ -3209,29 +3431,9 @@
           <w:sz w:val="21"/>
           <w:szCs w:val="21"/>
         </w:rPr>
-        <w:t>ть</w:t>
-      </w:r>
-      <w:proofErr w:type="spellEnd"/>
-      <w:r>
-        <w:rPr>
-          <w:rFonts w:ascii="Arial" w:hAnsi="Arial" w:cs="Arial"/>
-          <w:color w:val="000000"/>
-          <w:sz w:val="21"/>
-          <w:szCs w:val="21"/>
-        </w:rPr>
-        <w:t xml:space="preserve"> бы в платочке ее </w:t>
-      </w:r>
-      <w:proofErr w:type="spellStart"/>
-      <w:r>
-        <w:rPr>
-          <w:rFonts w:ascii="Arial" w:hAnsi="Arial" w:cs="Arial"/>
-          <w:color w:val="000000"/>
-          <w:sz w:val="21"/>
-          <w:szCs w:val="21"/>
-        </w:rPr>
-        <w:t>пр</w:t>
-      </w:r>
-      <w:ins w:id="23" w:author="Kaliguri" w:date="2022-10-18T15:36:00Z">
+        <w:t>ть бы в платочке ее пр</w:t>
+      </w:r>
+      <w:ins w:id="22" w:author="Kaliguri" w:date="2022-10-18T15:36:00Z">
         <w:r>
           <w:rPr>
             <w:rFonts w:ascii="Arial" w:hAnsi="Arial" w:cs="Arial"/>
@@ -3242,7 +3444,7 @@
           <w:t>Е</w:t>
         </w:r>
       </w:ins>
-      <w:del w:id="24" w:author="Kaliguri" w:date="2022-10-18T15:36:00Z">
+      <w:del w:id="23" w:author="Kaliguri" w:date="2022-10-18T15:36:00Z">
         <w:r>
           <w:rPr>
             <w:rFonts w:ascii="Arial" w:hAnsi="Arial" w:cs="Arial"/>
@@ -3260,17 +3462,7 @@
           <w:sz w:val="21"/>
           <w:szCs w:val="21"/>
         </w:rPr>
-        <w:t>нес</w:t>
-      </w:r>
-      <w:proofErr w:type="spellEnd"/>
-      <w:r>
-        <w:rPr>
-          <w:rFonts w:ascii="Arial" w:hAnsi="Arial" w:cs="Arial"/>
-          <w:color w:val="000000"/>
-          <w:sz w:val="21"/>
-          <w:szCs w:val="21"/>
-        </w:rPr>
-        <w:t>, дал бы нам всем послушать, как она квакает!</w:t>
+        <w:t>нес, дал бы нам всем послушать, как она квакает!</w:t>
       </w:r>
     </w:p>
     <w:p>
@@ -3294,7 +3486,7 @@
         </w:rPr>
         <w:t>Вдруг поднялся стук да гром — весь дворец затрясся-зашатался. Все гости переполошились, повскакали со своих мест. А Иван-царевич говорит:</w:t>
       </w:r>
-      <w:ins w:id="25" w:author="Kaliguri" w:date="2022-10-18T15:43:00Z">
+      <w:ins w:id="24" w:author="Kaliguri" w:date="2022-10-18T15:43:00Z">
         <w:r>
           <w:rPr>
             <w:rFonts w:ascii="Arial" w:hAnsi="Arial" w:cs="Arial"/>
@@ -3305,8 +3497,6 @@
           <w:t xml:space="preserve"> аааа</w:t>
         </w:r>
       </w:ins>
-      <w:bookmarkStart w:id="26" w:name="_GoBack"/>
-      <w:bookmarkEnd w:id="26"/>
     </w:p>
     <w:p>
       <w:pPr>
@@ -3327,27 +3517,7 @@
           <w:sz w:val="21"/>
           <w:szCs w:val="21"/>
         </w:rPr>
-        <w:t xml:space="preserve">— Не бойтесь, гости дорогие! Это, видно, моя лягушонка в своей </w:t>
-      </w:r>
-      <w:proofErr w:type="spellStart"/>
-      <w:r>
-        <w:rPr>
-          <w:rFonts w:ascii="Arial" w:hAnsi="Arial" w:cs="Arial"/>
-          <w:color w:val="000000"/>
-          <w:sz w:val="21"/>
-          <w:szCs w:val="21"/>
-        </w:rPr>
-        <w:t>коробчонке</w:t>
-      </w:r>
-      <w:proofErr w:type="spellEnd"/>
-      <w:r>
-        <w:rPr>
-          <w:rFonts w:ascii="Arial" w:hAnsi="Arial" w:cs="Arial"/>
-          <w:color w:val="000000"/>
-          <w:sz w:val="21"/>
-          <w:szCs w:val="21"/>
-        </w:rPr>
-        <w:t xml:space="preserve"> едет!</w:t>
+        <w:t>— Не бойтесь, гости дорогие! Это, видно, моя лягушонка в своей коробчонке едет!</w:t>
       </w:r>
     </w:p>
     <w:p>
@@ -3391,19 +3561,9 @@
           <w:sz w:val="21"/>
           <w:szCs w:val="21"/>
         </w:rPr>
-        <w:t xml:space="preserve">Подъехала карета к крыльцу, и </w:t>
-      </w:r>
-      <w:proofErr w:type="spellStart"/>
-      <w:r>
-        <w:rPr>
-          <w:rFonts w:ascii="Arial" w:hAnsi="Arial" w:cs="Arial"/>
-          <w:color w:val="000000"/>
-          <w:sz w:val="21"/>
-          <w:szCs w:val="21"/>
-        </w:rPr>
-        <w:t>в</w:t>
-      </w:r>
-      <w:ins w:id="27" w:author="Kaliguri" w:date="2022-10-18T15:35:00Z">
+        <w:t>Подъехала карета к крыльцу, и в</w:t>
+      </w:r>
+      <w:ins w:id="25" w:author="Kaliguri" w:date="2022-10-18T15:35:00Z">
         <w:r>
           <w:rPr>
             <w:rFonts w:ascii="Arial" w:hAnsi="Arial" w:cs="Arial"/>
@@ -3414,7 +3574,7 @@
           <w:t>и</w:t>
         </w:r>
       </w:ins>
-      <w:del w:id="28" w:author="Kaliguri" w:date="2022-10-18T15:35:00Z">
+      <w:del w:id="26" w:author="Kaliguri" w:date="2022-10-18T15:35:00Z">
         <w:r>
           <w:rPr>
             <w:rFonts w:ascii="Arial" w:hAnsi="Arial" w:cs="Arial"/>
@@ -3432,17 +3592,7 @@
           <w:sz w:val="21"/>
           <w:szCs w:val="21"/>
         </w:rPr>
-        <w:t>шла</w:t>
-      </w:r>
-      <w:proofErr w:type="spellEnd"/>
-      <w:r>
-        <w:rPr>
-          <w:rFonts w:ascii="Arial" w:hAnsi="Arial" w:cs="Arial"/>
-          <w:color w:val="000000"/>
-          <w:sz w:val="21"/>
-          <w:szCs w:val="21"/>
-        </w:rPr>
-        <w:t xml:space="preserve"> из нее Василиса Премудрая — сама как солнце ясное светится.</w:t>
+        <w:t>шла из нее Василиса Премудрая — сама как солнце ясное светится.</w:t>
       </w:r>
     </w:p>
     <w:p>
@@ -3466,7 +3616,7 @@
         </w:rPr>
         <w:t>Вс</w:t>
       </w:r>
-      <w:ins w:id="29" w:author="Kaliguri" w:date="2022-10-18T15:35:00Z">
+      <w:ins w:id="27" w:author="Kaliguri" w:date="2022-10-18T15:35:00Z">
         <w:r>
           <w:rPr>
             <w:rFonts w:ascii="Arial" w:hAnsi="Arial" w:cs="Arial"/>
@@ -3477,7 +3627,7 @@
           <w:t>е!</w:t>
         </w:r>
       </w:ins>
-      <w:del w:id="30" w:author="Kaliguri" w:date="2022-10-18T15:35:00Z">
+      <w:del w:id="28" w:author="Kaliguri" w:date="2022-10-18T15:35:00Z">
         <w:r>
           <w:rPr>
             <w:rFonts w:ascii="Arial" w:hAnsi="Arial" w:cs="Arial"/>
@@ -3605,27 +3755,7 @@
           <w:sz w:val="21"/>
           <w:szCs w:val="21"/>
         </w:rPr>
-        <w:t xml:space="preserve">Как встали гости из-за стола, заиграла музыка, начались пляски. Пошла Василиса Премудрая плясать с Иваном-царевичем. Махнула левым рукавом — стало озеро, махнула правым — поплыли по озеру белые лебеди. Царь и все гости диву дались. А как перестала она плясать, все исчезло: и </w:t>
-      </w:r>
-      <w:proofErr w:type="gramStart"/>
-      <w:r>
-        <w:rPr>
-          <w:rFonts w:ascii="Arial" w:hAnsi="Arial" w:cs="Arial"/>
-          <w:color w:val="000000"/>
-          <w:sz w:val="21"/>
-          <w:szCs w:val="21"/>
-        </w:rPr>
-        <w:t>озеро</w:t>
-      </w:r>
-      <w:proofErr w:type="gramEnd"/>
-      <w:r>
-        <w:rPr>
-          <w:rFonts w:ascii="Arial" w:hAnsi="Arial" w:cs="Arial"/>
-          <w:color w:val="000000"/>
-          <w:sz w:val="21"/>
-          <w:szCs w:val="21"/>
-        </w:rPr>
-        <w:t xml:space="preserve"> и лебеди.</w:t>
+        <w:t>Как встали гости из-за стола, заиграла музыка, начались пляски. Пошла Василиса Премудрая плясать с Иваном-царевичем. Махнула левым рукавом — стало озеро, махнула правым — поплыли по озеру белые лебеди. Царь и все гости диву дались. А как перестала она плясать, все исчезло: и озеро и лебеди.</w:t>
       </w:r>
     </w:p>
     <w:p>
@@ -3650,78 +3780,100 @@
         <w:t>Пошли плясать жены старших царевичей.</w:t>
       </w:r>
     </w:p>
-    <w:customXmlInsRangeStart w:id="31" w:author="Kaliguri" w:date="2022-10-18T15:29:00Z"/>
+    <w:customXmlInsRangeStart w:id="29" w:author="Kaliguri" w:date="2022-10-18T15:29:00Z"/>
     <w:sdt>
       <w:sdtPr>
+        <w:rPr>
+          <w:rFonts w:asciiTheme="minorHAnsi" w:eastAsiaTheme="minorHAnsi" w:hAnsiTheme="minorHAnsi" w:cstheme="minorBidi"/>
+          <w:color w:val="auto"/>
+          <w:sz w:val="22"/>
+          <w:szCs w:val="22"/>
+        </w:rPr>
         <w:id w:val="1571683306"/>
         <w:docPartObj>
           <w:docPartGallery w:val="Bibliographies"/>
           <w:docPartUnique/>
         </w:docPartObj>
       </w:sdtPr>
-      <w:sdtEndPr>
-        <w:rPr>
-          <w:rFonts w:asciiTheme="minorHAnsi" w:eastAsiaTheme="minorHAnsi" w:hAnsiTheme="minorHAnsi" w:cstheme="minorBidi"/>
-          <w:color w:val="auto"/>
-          <w:sz w:val="22"/>
-          <w:szCs w:val="22"/>
-        </w:rPr>
-      </w:sdtEndPr>
+      <w:sdtEndPr/>
       <w:sdtContent>
-        <w:customXmlInsRangeEnd w:id="31"/>
+        <w:customXmlInsRangeEnd w:id="29"/>
         <w:p>
           <w:pPr>
             <w:pStyle w:val="1"/>
             <w:rPr>
-              <w:ins w:id="32" w:author="Kaliguri" w:date="2022-10-18T15:29:00Z"/>
+              <w:ins w:id="30" w:author="Kaliguri" w:date="2022-10-18T15:29:00Z"/>
             </w:rPr>
           </w:pPr>
-          <w:ins w:id="33" w:author="Kaliguri" w:date="2022-10-18T15:29:00Z">
+          <w:ins w:id="31" w:author="Kaliguri" w:date="2022-10-18T15:29:00Z">
             <w:r>
               <w:t>Список литературы</w:t>
             </w:r>
           </w:ins>
         </w:p>
-        <w:customXmlInsRangeStart w:id="34" w:author="Kaliguri" w:date="2022-10-18T15:29:00Z"/>
+        <w:customXmlInsRangeStart w:id="32" w:author="Kaliguri" w:date="2022-10-18T15:29:00Z"/>
         <w:sdt>
           <w:sdtPr>
             <w:id w:val="111145805"/>
             <w:bibliography/>
           </w:sdtPr>
+          <w:sdtEndPr/>
           <w:sdtContent>
-            <w:customXmlInsRangeEnd w:id="34"/>
+            <w:customXmlInsRangeEnd w:id="32"/>
             <w:p>
               <w:pPr>
                 <w:pStyle w:val="af2"/>
                 <w:ind w:left="720" w:hanging="720"/>
                 <w:rPr>
-                  <w:noProof/>
-                  <w:sz w:val="24"/>
-                  <w:szCs w:val="24"/>
+                  <w:rPrChange w:id="33" w:author="Kaliguri" w:date="2022-10-25T15:20:00Z">
+                    <w:rPr>
+                      <w:noProof/>
+                      <w:sz w:val="24"/>
+                      <w:szCs w:val="24"/>
+                    </w:rPr>
+                  </w:rPrChange>
                 </w:rPr>
               </w:pPr>
-              <w:ins w:id="35" w:author="Kaliguri" w:date="2022-10-18T15:29:00Z">
+              <w:ins w:id="34" w:author="Kaliguri" w:date="2022-10-18T15:29:00Z">
                 <w:r>
                   <w:fldChar w:fldCharType="begin"/>
                 </w:r>
                 <w:r>
+                  <w:rPr>
+                    <w:rPrChange w:id="35" w:author="Kaliguri" w:date="2022-10-25T15:20:00Z">
+                      <w:rPr/>
+                    </w:rPrChange>
+                  </w:rPr>
                   <w:instrText>BIBLIOGRAPHY</w:instrText>
                 </w:r>
                 <w:r>
+                  <w:rPr>
+                    <w:rPrChange w:id="36" w:author="Kaliguri" w:date="2022-10-25T15:20:00Z">
+                      <w:rPr/>
+                    </w:rPrChange>
+                  </w:rPr>
                   <w:fldChar w:fldCharType="separate"/>
                 </w:r>
               </w:ins>
               <w:r>
                 <w:rPr>
-                  <w:i/>
-                  <w:iCs/>
-                  <w:noProof/>
+                  <w:rPrChange w:id="37" w:author="Kaliguri" w:date="2022-10-25T15:20:00Z">
+                    <w:rPr>
+                      <w:i/>
+                      <w:iCs/>
+                      <w:noProof/>
+                    </w:rPr>
+                  </w:rPrChange>
                 </w:rPr>
                 <w:t>https://nukadeti.ru/skazki/carevna_lyagushka.</w:t>
               </w:r>
               <w:r>
                 <w:rPr>
-                  <w:noProof/>
+                  <w:rPrChange w:id="38" w:author="Kaliguri" w:date="2022-10-25T15:20:00Z">
+                    <w:rPr>
+                      <w:noProof/>
+                    </w:rPr>
+                  </w:rPrChange>
                 </w:rPr>
                 <w:t xml:space="preserve"> б.д.</w:t>
               </w:r>
@@ -3729,27 +3881,31 @@
             <w:p>
               <w:pPr>
                 <w:rPr>
-                  <w:ins w:id="36" w:author="Kaliguri" w:date="2022-10-18T15:29:00Z"/>
+                  <w:ins w:id="39" w:author="Kaliguri" w:date="2022-10-18T15:29:00Z"/>
                 </w:rPr>
               </w:pPr>
-              <w:ins w:id="37" w:author="Kaliguri" w:date="2022-10-18T15:29:00Z">
+              <w:ins w:id="40" w:author="Kaliguri" w:date="2022-10-18T15:29:00Z">
                 <w:r>
                   <w:rPr>
-                    <w:b/>
-                    <w:bCs/>
+                    <w:rPrChange w:id="41" w:author="Kaliguri" w:date="2022-10-25T15:20:00Z">
+                      <w:rPr>
+                        <w:b/>
+                        <w:bCs/>
+                      </w:rPr>
+                    </w:rPrChange>
                   </w:rPr>
                   <w:fldChar w:fldCharType="end"/>
                 </w:r>
               </w:ins>
             </w:p>
-            <w:customXmlInsRangeStart w:id="38" w:author="Kaliguri" w:date="2022-10-18T15:29:00Z"/>
+            <w:customXmlInsRangeStart w:id="42" w:author="Kaliguri" w:date="2022-10-18T15:29:00Z"/>
           </w:sdtContent>
         </w:sdt>
-        <w:customXmlInsRangeEnd w:id="38"/>
-        <w:customXmlInsRangeStart w:id="39" w:author="Kaliguri" w:date="2022-10-18T15:29:00Z"/>
+        <w:customXmlInsRangeEnd w:id="42"/>
+        <w:customXmlInsRangeStart w:id="43" w:author="Kaliguri" w:date="2022-10-18T15:29:00Z"/>
       </w:sdtContent>
     </w:sdt>
-    <w:customXmlInsRangeEnd w:id="39"/>
+    <w:customXmlInsRangeEnd w:id="43"/>
     <w:p>
       <w:pPr>
         <w:spacing w:after="300" w:line="240" w:lineRule="auto"/>
@@ -3766,7 +3922,10 @@
     <w:sectPr>
       <w:pgSz w:w="11906" w:h="16838" w:code="9"/>
       <w:pgMar w:top="1134" w:right="851" w:bottom="1134" w:left="1701" w:header="709" w:footer="709" w:gutter="0"/>
+      <w:pgNumType w:start="0"/>
       <w:cols w:space="708"/>
+      <w:vAlign w:val="both"/>
+      <w:titlePg/>
       <w:docGrid w:linePitch="360"/>
     </w:sectPr>
   </w:body>
@@ -3852,20 +4011,9 @@
       <w:pPr>
         <w:pStyle w:val="af"/>
       </w:pPr>
-      <w:ins w:id="6" w:author="Kaliguri" w:date="2022-10-18T15:28:00Z">
-        <w:r>
-          <w:rPr>
-            <w:rStyle w:val="af1"/>
-          </w:rPr>
-          <w:footnoteRef/>
-        </w:r>
-        <w:r>
-          <w:t xml:space="preserve"> </w:t>
-        </w:r>
-        <w:r>
-          <w:t>ρ</w:t>
-        </w:r>
-      </w:ins>
+      <w:r>
+        <w:t>ρ</w:t>
+      </w:r>
     </w:p>
   </w:footnote>
   <w:footnote w:id="2">
@@ -3873,20 +4021,9 @@
       <w:pPr>
         <w:pStyle w:val="af"/>
       </w:pPr>
-      <w:ins w:id="9" w:author="Kaliguri" w:date="2022-10-18T15:28:00Z">
-        <w:r>
-          <w:rPr>
-            <w:rStyle w:val="af1"/>
-          </w:rPr>
-          <w:footnoteRef/>
-        </w:r>
-        <w:r>
-          <w:t xml:space="preserve"> </w:t>
-        </w:r>
-        <w:r>
-          <w:t>ρ</w:t>
-        </w:r>
-      </w:ins>
+      <w:r>
+        <w:t>ρ</w:t>
+      </w:r>
     </w:p>
   </w:footnote>
   <w:footnote w:id="3">
@@ -3894,20 +4031,29 @@
       <w:pPr>
         <w:pStyle w:val="af"/>
       </w:pPr>
-      <w:ins w:id="14" w:author="Kaliguri" w:date="2022-10-18T15:27:00Z">
-        <w:r>
-          <w:rPr>
-            <w:rStyle w:val="af1"/>
-          </w:rPr>
-          <w:footnoteRef/>
-        </w:r>
-        <w:r>
-          <w:t xml:space="preserve"> </w:t>
-        </w:r>
-        <w:r>
-          <w:t>ρ</w:t>
-        </w:r>
-      </w:ins>
+      <w:r>
+        <w:t>ρ</w:t>
+      </w:r>
+    </w:p>
+  </w:footnote>
+  <w:footnote w:id="4">
+    <w:p>
+      <w:pPr>
+        <w:pStyle w:val="af"/>
+      </w:pPr>
+      <w:r>
+        <w:t>ρ</w:t>
+      </w:r>
+    </w:p>
+  </w:footnote>
+  <w:footnote w:id="5">
+    <w:p>
+      <w:pPr>
+        <w:pStyle w:val="af"/>
+      </w:pPr>
+      <w:r>
+        <w:t>ρ</w:t>
+      </w:r>
     </w:p>
   </w:footnote>
 </w:footnotes>
@@ -4339,7 +4485,6 @@
   <w:style w:type="character" w:default="1" w:styleId="a0">
     <w:name w:val="Default Paragraph Font"/>
     <w:uiPriority w:val="1"/>
-    <w:semiHidden/>
     <w:unhideWhenUsed/>
   </w:style>
   <w:style w:type="table" w:default="1" w:styleId="a1">
@@ -4606,6 +4751,31 @@
     <w:uiPriority w:val="37"/>
     <w:unhideWhenUsed/>
     <w:rsid w:val="00194152"/>
+  </w:style>
+  <w:style w:type="paragraph" w:styleId="af3">
+    <w:name w:val="No Spacing"/>
+    <w:link w:val="af4"/>
+    <w:uiPriority w:val="1"/>
+    <w:qFormat/>
+    <w:rsid w:val="0097586A"/>
+    <w:pPr>
+      <w:spacing w:after="0" w:line="240" w:lineRule="auto"/>
+    </w:pPr>
+    <w:rPr>
+      <w:rFonts w:eastAsiaTheme="minorEastAsia"/>
+      <w:lang w:eastAsia="ru-RU"/>
+    </w:rPr>
+  </w:style>
+  <w:style w:type="character" w:customStyle="1" w:styleId="af4">
+    <w:name w:val="Без интервала Знак"/>
+    <w:basedOn w:val="a0"/>
+    <w:link w:val="af3"/>
+    <w:uiPriority w:val="1"/>
+    <w:rsid w:val="0097586A"/>
+    <w:rPr>
+      <w:rFonts w:eastAsiaTheme="minorEastAsia"/>
+      <w:lang w:eastAsia="ru-RU"/>
+    </w:rPr>
   </w:style>
 </w:styles>
 </file>
@@ -4884,7 +5054,7 @@
 </file>
 
 <file path=customXml/itemProps1.xml><?xml version="1.0" encoding="utf-8"?>
-<ds:datastoreItem xmlns:ds="http://schemas.openxmlformats.org/officeDocument/2006/customXml" ds:itemID="{8CC90257-2BBD-4BF0-BEAF-09DD001BCC4C}">
+<ds:datastoreItem xmlns:ds="http://schemas.openxmlformats.org/officeDocument/2006/customXml" ds:itemID="{2288DDE1-2840-4436-95C0-462F7F35FB8C}">
   <ds:schemaRefs>
     <ds:schemaRef ds:uri="http://schemas.openxmlformats.org/officeDocument/2006/bibliography"/>
   </ds:schemaRefs>

</xml_diff>